<commit_message>
Final 10% de descuento
</commit_message>
<xml_diff>
--- a/Análisis/Definición del Problema.docx
+++ b/Análisis/Definición del Problema.docx
@@ -7,6 +7,8 @@
         <w:pStyle w:val="Ttulo1"/>
       </w:pPr>
       <w:bookmarkStart w:id="0" w:name="_Toc292919961"/>
+      <w:bookmarkStart w:id="1" w:name="_GoBack"/>
+      <w:bookmarkEnd w:id="1"/>
       <w:r>
         <w:t>Definición del Problema</w:t>
       </w:r>
@@ -340,8 +342,13 @@
       <w:sdtEndPr/>
       <w:sdtContent>
         <w:p>
-          <w:r>
-            <w:t>SalesSoftt:</w:t>
+          <w:proofErr w:type="spellStart"/>
+          <w:r>
+            <w:t>SalesSoftt</w:t>
+          </w:r>
+          <w:proofErr w:type="spellEnd"/>
+          <w:r>
+            <w:t>:</w:t>
           </w:r>
         </w:p>
         <w:p>
@@ -370,7 +377,15 @@
             <w:t>Interfaz de c</w:t>
           </w:r>
           <w:r>
-            <w:t xml:space="preserve">aja para facturar los productos, que el cajer@ entienda, y generar una factura que puede tener  una cantidad indefinida de productos </w:t>
+            <w:t xml:space="preserve">aja para facturar los productos, que el </w:t>
+          </w:r>
+          <w:proofErr w:type="spellStart"/>
+          <w:r>
+            <w:t>cajer</w:t>
+          </w:r>
+          <w:proofErr w:type="spellEnd"/>
+          <w:r>
+            <w:t xml:space="preserve">@ entienda, y generar una factura que puede tener  una cantidad indefinida de productos </w:t>
           </w:r>
         </w:p>
         <w:p>
@@ -397,8 +412,13 @@
             <w:t>qué</w:t>
           </w:r>
           <w:r>
-            <w:t xml:space="preserve"> forma pagara el cliente a la hora de comprar y saber si tiene crédito..</w:t>
-          </w:r>
+            <w:t xml:space="preserve"> forma pagara el cliente a la hora de comprar y saber si tiene crédito</w:t>
+          </w:r>
+          <w:proofErr w:type="gramStart"/>
+          <w:r>
+            <w:t>..</w:t>
+          </w:r>
+          <w:proofErr w:type="gramEnd"/>
         </w:p>
         <w:p>
           <w:r>
@@ -430,11 +450,6 @@
         <w:p>
           <w:r>
             <w:t>* Imprimir Facturas por Caja y Cobros - Por día</w:t>
-          </w:r>
-        </w:p>
-        <w:p>
-          <w:r>
-            <w:t>* El REAL REPORTE: Se desea tener un reporte que muestre para cada almacén cuántos y cuáles productos fueron despachados, y un cuadro que muestre cuáles productos están en su nivel de reorden (baja existencia).Para gestionar la facturación, cada empleado tiene un usuario y contraseña que le permite registrar facturas en un cuadre independiente de los demás facturadores. Los facturadores pueden registrar nuevas facturas, crear nuevos clientes, modificar datos no identificadores de clientes, añadir productos a facturas, registrar cobros e imprimir facturas. Sólo los empleados supervisores podrán modificar facturas que no hayan sido cobradas. (PENDIENTE!!)</w:t>
           </w:r>
         </w:p>
         <w:p>
@@ -445,6 +460,69 @@
         <w:p/>
       </w:sdtContent>
     </w:sdt>
+    <w:p>
+      <w:r>
+        <w:t>-------------------------------------------------------------------------------------------------------------------------------------------------</w:t>
+      </w:r>
+    </w:p>
+    <w:p>
+      <w:r>
+        <w:t>1,2-Una interfaz gráfica WPF  y una estructura bien definida  con ayuda a los usuario (información desde la web sobre los productos)</w:t>
+      </w:r>
+    </w:p>
+    <w:p>
+      <w:r>
+        <w:t xml:space="preserve">3-Generar ID a cada </w:t>
+      </w:r>
+      <w:proofErr w:type="gramStart"/>
+      <w:r>
+        <w:t>cliente(</w:t>
+      </w:r>
+      <w:proofErr w:type="gramEnd"/>
+      <w:r>
+        <w:t xml:space="preserve"> estos se generan automáticamente por el sistema ) y poder agregarlo a la base de datos.</w:t>
+      </w:r>
+    </w:p>
+    <w:p>
+      <w:r>
+        <w:t xml:space="preserve">4- Una base de datos en la web  para poder tener facilidad y movilidad,  por facilidad web (MYSQL)  </w:t>
+      </w:r>
+    </w:p>
+    <w:p>
+      <w:r>
+        <w:t xml:space="preserve">5-  Utilizar </w:t>
+      </w:r>
+      <w:proofErr w:type="spellStart"/>
+      <w:r>
+        <w:t>crystal</w:t>
+      </w:r>
+      <w:proofErr w:type="spellEnd"/>
+      <w:r>
+        <w:t xml:space="preserve"> </w:t>
+      </w:r>
+      <w:proofErr w:type="spellStart"/>
+      <w:r>
+        <w:t>report</w:t>
+      </w:r>
+      <w:proofErr w:type="spellEnd"/>
+      <w:r>
+        <w:t xml:space="preserve"> para poder generar los reportes y facturas  </w:t>
+      </w:r>
+      <w:proofErr w:type="gramStart"/>
+      <w:r>
+        <w:t>( las</w:t>
+      </w:r>
+      <w:proofErr w:type="gramEnd"/>
+      <w:r>
+        <w:t xml:space="preserve"> facturas deben tener un id especifico el cual es generado por nosotros preguntando en el sistema cual fue la última factura )</w:t>
+      </w:r>
+    </w:p>
+    <w:p>
+      <w:r>
+        <w:t>6-Unas clases estructuradas para poder definir los tipos de usuarios. Cuando él entre al sistema dependiendo tendrá opciones diferente.</w:t>
+      </w:r>
+    </w:p>
+    <w:p/>
     <w:p>
       <w:r>
         <w:br w:type="page"/>
@@ -472,72 +550,7 @@
       <w:sdtContent>
         <w:p>
           <w:r>
-            <w:t>1,2-</w:t>
-          </w:r>
-          <w:r>
-            <w:t xml:space="preserve">Una interfaz gráfica WPF  y una estructura bien definida  con ayuda a los </w:t>
-          </w:r>
-          <w:r>
-            <w:t>usuario (información</w:t>
-          </w:r>
-          <w:r>
-            <w:t xml:space="preserve"> desde la web sobre los </w:t>
-          </w:r>
-          <w:r>
-            <w:t>productos)</w:t>
-          </w:r>
-        </w:p>
-        <w:p>
-          <w:r>
-            <w:t>3-</w:t>
-          </w:r>
-          <w:r>
-            <w:t>Generar ID a cada cliente</w:t>
-          </w:r>
-          <w:r>
-            <w:t>( estos se generan automáticamente por el sistema )</w:t>
-          </w:r>
-          <w:r>
-            <w:t xml:space="preserve"> y poder agregarlo a la base de datos.</w:t>
-          </w:r>
-        </w:p>
-        <w:p>
-          <w:r>
-            <w:t xml:space="preserve">4- </w:t>
-          </w:r>
-          <w:r>
-            <w:t xml:space="preserve">Una base de datos </w:t>
-          </w:r>
-          <w:r>
-            <w:t xml:space="preserve">en la web  para poder tener facilidad y movilidad,  por facilidad web (MYSQL) </w:t>
-          </w:r>
-          <w:r>
-            <w:t xml:space="preserve"> </w:t>
-          </w:r>
-        </w:p>
-        <w:p>
-          <w:r>
-            <w:t xml:space="preserve">5-  </w:t>
-          </w:r>
-          <w:r>
-            <w:t xml:space="preserve">Utilizar </w:t>
-          </w:r>
-          <w:r>
-            <w:t>crystal report</w:t>
-          </w:r>
-          <w:r>
-            <w:t xml:space="preserve"> para poder generar los reportes y facturas  </w:t>
-          </w:r>
-          <w:r>
-            <w:t>( las facturas deben tener un id especifico el cual es generado por nosotros preguntando en el sistema cual fue la última factura )</w:t>
-          </w:r>
-        </w:p>
-        <w:p>
-          <w:r>
-            <w:t>6-</w:t>
-          </w:r>
-          <w:r>
-            <w:t>Unas clases estructuradas para poder definir los tipos de usuarios. Cuando él entre al sistema dependiendo tendrá opciones diferente.</w:t>
+            <w:t xml:space="preserve">Adjunto </w:t>
           </w:r>
         </w:p>
         <w:p/>
@@ -638,8 +651,13 @@
       <w:sdtContent>
         <w:p>
           <w:r>
-            <w:t>Adjunto ..</w:t>
-          </w:r>
+            <w:t xml:space="preserve">Adjunto </w:t>
+          </w:r>
+          <w:proofErr w:type="gramStart"/>
+          <w:r>
+            <w:t>..</w:t>
+          </w:r>
+          <w:proofErr w:type="gramEnd"/>
         </w:p>
         <w:p/>
       </w:sdtContent>
@@ -648,8 +666,6 @@
       <w:r>
         <w:br w:type="page"/>
       </w:r>
-      <w:bookmarkStart w:id="1" w:name="_GoBack"/>
-      <w:bookmarkEnd w:id="1"/>
     </w:p>
     <w:p>
       <w:pPr>
@@ -1000,7 +1016,7 @@
         </mc:Choice>
         <mc:Fallback>
           <w:pict>
-            <v:line w14:anchorId="7E644A00" id="2 Conector recto" o:spid="_x0000_s1026" style="position:absolute;flip:y;z-index:251661312;visibility:visible;mso-wrap-style:square;mso-height-percent:0;mso-wrap-distance-left:9pt;mso-wrap-distance-top:0;mso-wrap-distance-right:9pt;mso-wrap-distance-bottom:0;mso-position-horizontal:absolute;mso-position-horizontal-relative:text;mso-position-vertical:absolute;mso-position-vertical-relative:text;mso-height-percent:0;mso-height-relative:margin" from="-14.25pt,12.1pt" to="549pt,12.1pt" o:gfxdata="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" strokecolor="#bc4542 [3045]"/>
+            <v:line w14:anchorId="074A6569" id="2 Conector recto" o:spid="_x0000_s1026" style="position:absolute;flip:y;z-index:251661312;visibility:visible;mso-wrap-style:square;mso-height-percent:0;mso-wrap-distance-left:9pt;mso-wrap-distance-top:0;mso-wrap-distance-right:9pt;mso-wrap-distance-bottom:0;mso-position-horizontal:absolute;mso-position-horizontal-relative:text;mso-position-vertical:absolute;mso-position-vertical-relative:text;mso-height-percent:0;mso-height-relative:margin" from="-14.25pt,12.1pt" to="549pt,12.1pt" o:gfxdata="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" strokecolor="#bc4542 [3045]"/>
           </w:pict>
         </mc:Fallback>
       </mc:AlternateContent>
@@ -1070,7 +1086,7 @@
         <w:rStyle w:val="Textoennegrita"/>
         <w:noProof/>
       </w:rPr>
-      <w:t>5</w:t>
+      <w:t>1</w:t>
     </w:r>
     <w:r>
       <w:rPr>
@@ -1190,7 +1206,7 @@
         </mc:Choice>
         <mc:Fallback>
           <w:pict>
-            <v:line w14:anchorId="5CE99638" id="3 Conector recto" o:spid="_x0000_s1026" style="position:absolute;flip:y;z-index:251662336;visibility:visible;mso-wrap-style:square;mso-height-percent:0;mso-wrap-distance-left:9pt;mso-wrap-distance-top:0;mso-wrap-distance-right:9pt;mso-wrap-distance-bottom:0;mso-position-horizontal:absolute;mso-position-horizontal-relative:text;mso-position-vertical:absolute;mso-position-vertical-relative:text;mso-height-percent:0;mso-height-relative:margin" from="-14.25pt,13.15pt" to="549pt,13.15pt" o:gfxdata="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" strokecolor="#bc4542 [3045]"/>
+            <v:line w14:anchorId="75014A20" id="3 Conector recto" o:spid="_x0000_s1026" style="position:absolute;flip:y;z-index:251662336;visibility:visible;mso-wrap-style:square;mso-height-percent:0;mso-wrap-distance-left:9pt;mso-wrap-distance-top:0;mso-wrap-distance-right:9pt;mso-wrap-distance-bottom:0;mso-position-horizontal:absolute;mso-position-horizontal-relative:text;mso-position-vertical:absolute;mso-position-vertical-relative:text;mso-height-percent:0;mso-height-relative:margin" from="-14.25pt,13.15pt" to="549pt,13.15pt" o:gfxdata="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" strokecolor="#bc4542 [3045]"/>
           </w:pict>
         </mc:Fallback>
       </mc:AlternateContent>
@@ -3148,8 +3164,8 @@
     <w:compatSetting w:name="differentiateMultirowTableHeaders" w:uri="http://schemas.microsoft.com/office/word" w:val="1"/>
   </w:compat>
   <w:rsids>
-    <w:rsidRoot w:val="00076165"/>
-    <w:rsid w:val="00076165"/>
+    <w:rsidRoot w:val="00DA41EC"/>
+    <w:rsid w:val="00DA41EC"/>
   </w:rsids>
   <m:mathPr>
     <m:mathFont m:val="Cambria Math"/>
@@ -3928,7 +3944,7 @@
 </file>
 
 <file path=customXml/itemProps1.xml><?xml version="1.0" encoding="utf-8"?>
-<ds:datastoreItem xmlns:ds="http://schemas.openxmlformats.org/officeDocument/2006/customXml" ds:itemID="{EFECB4C2-D93F-4B17-BF54-48073D4700B6}">
+<ds:datastoreItem xmlns:ds="http://schemas.openxmlformats.org/officeDocument/2006/customXml" ds:itemID="{C451B054-1B65-4B3B-8EDC-9DA800FF5A21}">
   <ds:schemaRefs>
     <ds:schemaRef ds:uri="http://schemas.openxmlformats.org/officeDocument/2006/bibliography"/>
   </ds:schemaRefs>

</xml_diff>